<commit_message>
Updated Sylabus & Lab 1 Materials
</commit_message>
<xml_diff>
--- a/__ADMIN/Syllabi_AGGP101_Fall_2020.docx
+++ b/__ADMIN/Syllabi_AGGP101_Fall_2020.docx
@@ -3021,7 +3021,15 @@
                 <w:sz w:val="22"/>
                 <w:szCs w:val="22"/>
               </w:rPr>
-              <w:t>DUE Sept 10</w:t>
+              <w:t xml:space="preserve">DUE Sept </w:t>
+            </w:r>
+            <w:r>
+              <w:rPr>
+                <w:rFonts w:ascii="Calibri" w:hAnsi="Calibri" w:cs="Calibri"/>
+                <w:sz w:val="22"/>
+                <w:szCs w:val="22"/>
+              </w:rPr>
+              <w:t>9</w:t>
             </w:r>
             <w:r>
               <w:rPr>
@@ -3933,39 +3941,7 @@
                 <w:sz w:val="22"/>
                 <w:szCs w:val="22"/>
               </w:rPr>
-              <w:t xml:space="preserve">DUE </w:t>
-            </w:r>
-            <w:r>
-              <w:rPr>
-                <w:rFonts w:ascii="Calibri" w:hAnsi="Calibri" w:cs="Calibri"/>
-                <w:sz w:val="22"/>
-                <w:szCs w:val="22"/>
-              </w:rPr>
-              <w:t>10</w:t>
-            </w:r>
-            <w:r>
-              <w:rPr>
-                <w:rFonts w:ascii="Calibri" w:hAnsi="Calibri" w:cs="Calibri"/>
-                <w:sz w:val="22"/>
-                <w:szCs w:val="22"/>
-              </w:rPr>
-              <w:t>/</w:t>
-            </w:r>
-            <w:r>
-              <w:rPr>
-                <w:rFonts w:ascii="Calibri" w:hAnsi="Calibri" w:cs="Calibri"/>
-                <w:sz w:val="22"/>
-                <w:szCs w:val="22"/>
-              </w:rPr>
-              <w:t>7</w:t>
-            </w:r>
-            <w:r>
-              <w:rPr>
-                <w:rFonts w:ascii="Calibri" w:hAnsi="Calibri" w:cs="Calibri"/>
-                <w:sz w:val="22"/>
-                <w:szCs w:val="22"/>
-              </w:rPr>
-              <w:t xml:space="preserve">: </w:t>
+              <w:t xml:space="preserve">DUE 10/7: </w:t>
             </w:r>
             <w:r>
               <w:rPr>
@@ -3974,15 +3950,7 @@
                 <w:szCs w:val="22"/>
               </w:rPr>
               <w:br/>
-              <w:t>Lab #</w:t>
-            </w:r>
-            <w:r>
-              <w:rPr>
-                <w:rFonts w:ascii="Calibri" w:hAnsi="Calibri" w:cs="Calibri"/>
-                <w:sz w:val="22"/>
-                <w:szCs w:val="22"/>
-              </w:rPr>
-              <w:t>5</w:t>
+              <w:t>Lab #5</w:t>
             </w:r>
           </w:p>
           <w:p>
@@ -4000,15 +3968,7 @@
                 <w:sz w:val="22"/>
                 <w:szCs w:val="22"/>
               </w:rPr>
-              <w:t>Quiz #</w:t>
-            </w:r>
-            <w:r>
-              <w:rPr>
-                <w:rFonts w:ascii="Calibri" w:hAnsi="Calibri" w:cs="Calibri"/>
-                <w:sz w:val="22"/>
-                <w:szCs w:val="22"/>
-              </w:rPr>
-              <w:t>5</w:t>
+              <w:t>Quiz #5</w:t>
             </w:r>
           </w:p>
         </w:tc>
@@ -4191,39 +4151,7 @@
                 <w:sz w:val="22"/>
                 <w:szCs w:val="22"/>
               </w:rPr>
-              <w:t xml:space="preserve">DUE </w:t>
-            </w:r>
-            <w:r>
-              <w:rPr>
-                <w:rFonts w:ascii="Calibri" w:hAnsi="Calibri" w:cs="Calibri"/>
-                <w:sz w:val="22"/>
-                <w:szCs w:val="22"/>
-              </w:rPr>
-              <w:t>10</w:t>
-            </w:r>
-            <w:r>
-              <w:rPr>
-                <w:rFonts w:ascii="Calibri" w:hAnsi="Calibri" w:cs="Calibri"/>
-                <w:sz w:val="22"/>
-                <w:szCs w:val="22"/>
-              </w:rPr>
-              <w:t>/</w:t>
-            </w:r>
-            <w:r>
-              <w:rPr>
-                <w:rFonts w:ascii="Calibri" w:hAnsi="Calibri" w:cs="Calibri"/>
-                <w:sz w:val="22"/>
-                <w:szCs w:val="22"/>
-              </w:rPr>
-              <w:t>14</w:t>
-            </w:r>
-            <w:r>
-              <w:rPr>
-                <w:rFonts w:ascii="Calibri" w:hAnsi="Calibri" w:cs="Calibri"/>
-                <w:sz w:val="22"/>
-                <w:szCs w:val="22"/>
-              </w:rPr>
-              <w:t xml:space="preserve">: </w:t>
+              <w:t xml:space="preserve">DUE 10/14: </w:t>
             </w:r>
             <w:r>
               <w:rPr>
@@ -4232,15 +4160,7 @@
                 <w:szCs w:val="22"/>
               </w:rPr>
               <w:br/>
-              <w:t>Lab #</w:t>
-            </w:r>
-            <w:r>
-              <w:rPr>
-                <w:rFonts w:ascii="Calibri" w:hAnsi="Calibri" w:cs="Calibri"/>
-                <w:sz w:val="22"/>
-                <w:szCs w:val="22"/>
-              </w:rPr>
-              <w:t>6</w:t>
+              <w:t>Lab #6</w:t>
             </w:r>
           </w:p>
           <w:p>
@@ -4258,15 +4178,7 @@
                 <w:sz w:val="22"/>
                 <w:szCs w:val="22"/>
               </w:rPr>
-              <w:t>Quiz #</w:t>
-            </w:r>
-            <w:r>
-              <w:rPr>
-                <w:rFonts w:ascii="Calibri" w:hAnsi="Calibri" w:cs="Calibri"/>
-                <w:sz w:val="22"/>
-                <w:szCs w:val="22"/>
-              </w:rPr>
-              <w:t>6</w:t>
+              <w:t>Quiz #6</w:t>
             </w:r>
           </w:p>
         </w:tc>
@@ -4449,39 +4361,7 @@
                 <w:sz w:val="22"/>
                 <w:szCs w:val="22"/>
               </w:rPr>
-              <w:t xml:space="preserve">DUE </w:t>
-            </w:r>
-            <w:r>
-              <w:rPr>
-                <w:rFonts w:ascii="Calibri" w:hAnsi="Calibri" w:cs="Calibri"/>
-                <w:sz w:val="22"/>
-                <w:szCs w:val="22"/>
-              </w:rPr>
-              <w:t>10</w:t>
-            </w:r>
-            <w:r>
-              <w:rPr>
-                <w:rFonts w:ascii="Calibri" w:hAnsi="Calibri" w:cs="Calibri"/>
-                <w:sz w:val="22"/>
-                <w:szCs w:val="22"/>
-              </w:rPr>
-              <w:t>/</w:t>
-            </w:r>
-            <w:r>
-              <w:rPr>
-                <w:rFonts w:ascii="Calibri" w:hAnsi="Calibri" w:cs="Calibri"/>
-                <w:sz w:val="22"/>
-                <w:szCs w:val="22"/>
-              </w:rPr>
-              <w:t>21</w:t>
-            </w:r>
-            <w:r>
-              <w:rPr>
-                <w:rFonts w:ascii="Calibri" w:hAnsi="Calibri" w:cs="Calibri"/>
-                <w:sz w:val="22"/>
-                <w:szCs w:val="22"/>
-              </w:rPr>
-              <w:t xml:space="preserve">: </w:t>
+              <w:t xml:space="preserve">DUE 10/21: </w:t>
             </w:r>
             <w:r>
               <w:rPr>
@@ -4490,15 +4370,7 @@
                 <w:szCs w:val="22"/>
               </w:rPr>
               <w:br/>
-              <w:t>Lab #</w:t>
-            </w:r>
-            <w:r>
-              <w:rPr>
-                <w:rFonts w:ascii="Calibri" w:hAnsi="Calibri" w:cs="Calibri"/>
-                <w:sz w:val="22"/>
-                <w:szCs w:val="22"/>
-              </w:rPr>
-              <w:t>7</w:t>
+              <w:t>Lab #7</w:t>
             </w:r>
           </w:p>
           <w:p>
@@ -4516,15 +4388,7 @@
                 <w:sz w:val="22"/>
                 <w:szCs w:val="22"/>
               </w:rPr>
-              <w:t>Quiz #</w:t>
-            </w:r>
-            <w:r>
-              <w:rPr>
-                <w:rFonts w:ascii="Calibri" w:hAnsi="Calibri" w:cs="Calibri"/>
-                <w:sz w:val="22"/>
-                <w:szCs w:val="22"/>
-              </w:rPr>
-              <w:t>7</w:t>
+              <w:t>Quiz #7</w:t>
             </w:r>
           </w:p>
         </w:tc>
@@ -4707,39 +4571,7 @@
                 <w:sz w:val="22"/>
                 <w:szCs w:val="22"/>
               </w:rPr>
-              <w:t xml:space="preserve">DUE </w:t>
-            </w:r>
-            <w:r>
-              <w:rPr>
-                <w:rFonts w:ascii="Calibri" w:hAnsi="Calibri" w:cs="Calibri"/>
-                <w:sz w:val="22"/>
-                <w:szCs w:val="22"/>
-              </w:rPr>
-              <w:t>10</w:t>
-            </w:r>
-            <w:r>
-              <w:rPr>
-                <w:rFonts w:ascii="Calibri" w:hAnsi="Calibri" w:cs="Calibri"/>
-                <w:sz w:val="22"/>
-                <w:szCs w:val="22"/>
-              </w:rPr>
-              <w:t>/</w:t>
-            </w:r>
-            <w:r>
-              <w:rPr>
-                <w:rFonts w:ascii="Calibri" w:hAnsi="Calibri" w:cs="Calibri"/>
-                <w:sz w:val="22"/>
-                <w:szCs w:val="22"/>
-              </w:rPr>
-              <w:t>28</w:t>
-            </w:r>
-            <w:r>
-              <w:rPr>
-                <w:rFonts w:ascii="Calibri" w:hAnsi="Calibri" w:cs="Calibri"/>
-                <w:sz w:val="22"/>
-                <w:szCs w:val="22"/>
-              </w:rPr>
-              <w:t xml:space="preserve">: </w:t>
+              <w:t xml:space="preserve">DUE 10/28: </w:t>
             </w:r>
             <w:r>
               <w:rPr>
@@ -4748,15 +4580,7 @@
                 <w:szCs w:val="22"/>
               </w:rPr>
               <w:br/>
-              <w:t>Lab #</w:t>
-            </w:r>
-            <w:r>
-              <w:rPr>
-                <w:rFonts w:ascii="Calibri" w:hAnsi="Calibri" w:cs="Calibri"/>
-                <w:sz w:val="22"/>
-                <w:szCs w:val="22"/>
-              </w:rPr>
-              <w:t>8</w:t>
+              <w:t>Lab #8</w:t>
             </w:r>
           </w:p>
           <w:p>
@@ -4774,15 +4598,7 @@
                 <w:sz w:val="22"/>
                 <w:szCs w:val="22"/>
               </w:rPr>
-              <w:t>Quiz #</w:t>
-            </w:r>
-            <w:r>
-              <w:rPr>
-                <w:rFonts w:ascii="Calibri" w:hAnsi="Calibri" w:cs="Calibri"/>
-                <w:sz w:val="22"/>
-                <w:szCs w:val="22"/>
-              </w:rPr>
-              <w:t>8</w:t>
+              <w:t>Quiz #8</w:t>
             </w:r>
           </w:p>
         </w:tc>
@@ -4965,39 +4781,7 @@
                 <w:sz w:val="22"/>
                 <w:szCs w:val="22"/>
               </w:rPr>
-              <w:t xml:space="preserve">DUE </w:t>
-            </w:r>
-            <w:r>
-              <w:rPr>
-                <w:rFonts w:ascii="Calibri" w:hAnsi="Calibri" w:cs="Calibri"/>
-                <w:sz w:val="22"/>
-                <w:szCs w:val="22"/>
-              </w:rPr>
-              <w:t>11</w:t>
-            </w:r>
-            <w:r>
-              <w:rPr>
-                <w:rFonts w:ascii="Calibri" w:hAnsi="Calibri" w:cs="Calibri"/>
-                <w:sz w:val="22"/>
-                <w:szCs w:val="22"/>
-              </w:rPr>
-              <w:t>/</w:t>
-            </w:r>
-            <w:r>
-              <w:rPr>
-                <w:rFonts w:ascii="Calibri" w:hAnsi="Calibri" w:cs="Calibri"/>
-                <w:sz w:val="22"/>
-                <w:szCs w:val="22"/>
-              </w:rPr>
-              <w:t>4</w:t>
-            </w:r>
-            <w:r>
-              <w:rPr>
-                <w:rFonts w:ascii="Calibri" w:hAnsi="Calibri" w:cs="Calibri"/>
-                <w:sz w:val="22"/>
-                <w:szCs w:val="22"/>
-              </w:rPr>
-              <w:t xml:space="preserve">: </w:t>
+              <w:t xml:space="preserve">DUE 11/4: </w:t>
             </w:r>
             <w:r>
               <w:rPr>
@@ -5006,15 +4790,7 @@
                 <w:szCs w:val="22"/>
               </w:rPr>
               <w:br/>
-              <w:t>Lab #</w:t>
-            </w:r>
-            <w:r>
-              <w:rPr>
-                <w:rFonts w:ascii="Calibri" w:hAnsi="Calibri" w:cs="Calibri"/>
-                <w:sz w:val="22"/>
-                <w:szCs w:val="22"/>
-              </w:rPr>
-              <w:t>9</w:t>
+              <w:t>Lab #9</w:t>
             </w:r>
           </w:p>
           <w:p>
@@ -5032,15 +4808,7 @@
                 <w:sz w:val="22"/>
                 <w:szCs w:val="22"/>
               </w:rPr>
-              <w:t>Quiz #</w:t>
-            </w:r>
-            <w:r>
-              <w:rPr>
-                <w:rFonts w:ascii="Calibri" w:hAnsi="Calibri" w:cs="Calibri"/>
-                <w:sz w:val="22"/>
-                <w:szCs w:val="22"/>
-              </w:rPr>
-              <w:t>9</w:t>
+              <w:t>Quiz #9</w:t>
             </w:r>
           </w:p>
         </w:tc>
@@ -5223,39 +4991,7 @@
                 <w:sz w:val="22"/>
                 <w:szCs w:val="22"/>
               </w:rPr>
-              <w:t xml:space="preserve">DUE </w:t>
-            </w:r>
-            <w:r>
-              <w:rPr>
-                <w:rFonts w:ascii="Calibri" w:hAnsi="Calibri" w:cs="Calibri"/>
-                <w:sz w:val="22"/>
-                <w:szCs w:val="22"/>
-              </w:rPr>
-              <w:t>11</w:t>
-            </w:r>
-            <w:r>
-              <w:rPr>
-                <w:rFonts w:ascii="Calibri" w:hAnsi="Calibri" w:cs="Calibri"/>
-                <w:sz w:val="22"/>
-                <w:szCs w:val="22"/>
-              </w:rPr>
-              <w:t>/</w:t>
-            </w:r>
-            <w:r>
-              <w:rPr>
-                <w:rFonts w:ascii="Calibri" w:hAnsi="Calibri" w:cs="Calibri"/>
-                <w:sz w:val="22"/>
-                <w:szCs w:val="22"/>
-              </w:rPr>
-              <w:t>11</w:t>
-            </w:r>
-            <w:r>
-              <w:rPr>
-                <w:rFonts w:ascii="Calibri" w:hAnsi="Calibri" w:cs="Calibri"/>
-                <w:sz w:val="22"/>
-                <w:szCs w:val="22"/>
-              </w:rPr>
-              <w:t xml:space="preserve">: </w:t>
+              <w:t xml:space="preserve">DUE 11/11: </w:t>
             </w:r>
             <w:r>
               <w:rPr>
@@ -5264,15 +5000,7 @@
                 <w:szCs w:val="22"/>
               </w:rPr>
               <w:br/>
-              <w:t>Lab #</w:t>
-            </w:r>
-            <w:r>
-              <w:rPr>
-                <w:rFonts w:ascii="Calibri" w:hAnsi="Calibri" w:cs="Calibri"/>
-                <w:sz w:val="22"/>
-                <w:szCs w:val="22"/>
-              </w:rPr>
-              <w:t>10</w:t>
+              <w:t>Lab #10</w:t>
             </w:r>
           </w:p>
           <w:p>
@@ -5290,15 +5018,7 @@
                 <w:sz w:val="22"/>
                 <w:szCs w:val="22"/>
               </w:rPr>
-              <w:t>Quiz #</w:t>
-            </w:r>
-            <w:r>
-              <w:rPr>
-                <w:rFonts w:ascii="Calibri" w:hAnsi="Calibri" w:cs="Calibri"/>
-                <w:sz w:val="22"/>
-                <w:szCs w:val="22"/>
-              </w:rPr>
-              <w:t>10</w:t>
+              <w:t>Quiz #10</w:t>
             </w:r>
           </w:p>
         </w:tc>
@@ -5551,8 +5271,6 @@
               </w:rPr>
               <w:t>Document</w:t>
             </w:r>
-            <w:bookmarkStart w:id="1" w:name="_GoBack"/>
-            <w:bookmarkEnd w:id="1"/>
           </w:p>
         </w:tc>
       </w:tr>
@@ -5929,23 +5647,7 @@
                 <w:sz w:val="22"/>
                 <w:szCs w:val="22"/>
               </w:rPr>
-              <w:t xml:space="preserve">DUE </w:t>
-            </w:r>
-            <w:r>
-              <w:rPr>
-                <w:rFonts w:ascii="Calibri" w:hAnsi="Calibri" w:cs="Calibri"/>
-                <w:sz w:val="22"/>
-                <w:szCs w:val="22"/>
-              </w:rPr>
-              <w:t>12</w:t>
-            </w:r>
-            <w:r>
-              <w:rPr>
-                <w:rFonts w:ascii="Calibri" w:hAnsi="Calibri" w:cs="Calibri"/>
-                <w:sz w:val="22"/>
-                <w:szCs w:val="22"/>
-              </w:rPr>
-              <w:t>/</w:t>
+              <w:t>DUE 12/</w:t>
             </w:r>
             <w:r>
               <w:rPr>
@@ -5970,13 +5672,6 @@
                 <w:szCs w:val="22"/>
               </w:rPr>
               <w:br/>
-            </w:r>
-            <w:r>
-              <w:rPr>
-                <w:rFonts w:ascii="Calibri" w:hAnsi="Calibri" w:cs="Calibri"/>
-                <w:sz w:val="22"/>
-                <w:szCs w:val="22"/>
-              </w:rPr>
               <w:t>Quiz #11</w:t>
             </w:r>
           </w:p>
@@ -6213,39 +5908,7 @@
                 <w:sz w:val="22"/>
                 <w:szCs w:val="22"/>
               </w:rPr>
-              <w:t xml:space="preserve">DUE </w:t>
-            </w:r>
-            <w:r>
-              <w:rPr>
-                <w:rFonts w:ascii="Calibri" w:hAnsi="Calibri" w:cs="Calibri"/>
-                <w:sz w:val="22"/>
-                <w:szCs w:val="22"/>
-              </w:rPr>
-              <w:t>12</w:t>
-            </w:r>
-            <w:r>
-              <w:rPr>
-                <w:rFonts w:ascii="Calibri" w:hAnsi="Calibri" w:cs="Calibri"/>
-                <w:sz w:val="22"/>
-                <w:szCs w:val="22"/>
-              </w:rPr>
-              <w:t>/</w:t>
-            </w:r>
-            <w:r>
-              <w:rPr>
-                <w:rFonts w:ascii="Calibri" w:hAnsi="Calibri" w:cs="Calibri"/>
-                <w:sz w:val="22"/>
-                <w:szCs w:val="22"/>
-              </w:rPr>
-              <w:t>9</w:t>
-            </w:r>
-            <w:r>
-              <w:rPr>
-                <w:rFonts w:ascii="Calibri" w:hAnsi="Calibri" w:cs="Calibri"/>
-                <w:sz w:val="22"/>
-                <w:szCs w:val="22"/>
-              </w:rPr>
-              <w:t>:</w:t>
+              <w:t>DUE 12/9:</w:t>
             </w:r>
             <w:r>
               <w:rPr>
@@ -6254,22 +5917,7 @@
                 <w:szCs w:val="22"/>
               </w:rPr>
               <w:br/>
-            </w:r>
-            <w:r>
-              <w:rPr>
-                <w:rFonts w:ascii="Calibri" w:hAnsi="Calibri" w:cs="Calibri"/>
-                <w:sz w:val="22"/>
-                <w:szCs w:val="22"/>
-              </w:rPr>
-              <w:t>Quiz #1</w:t>
-            </w:r>
-            <w:r>
-              <w:rPr>
-                <w:rFonts w:ascii="Calibri" w:hAnsi="Calibri" w:cs="Calibri"/>
-                <w:sz w:val="22"/>
-                <w:szCs w:val="22"/>
-              </w:rPr>
-              <w:t>2</w:t>
+              <w:t>Quiz #12</w:t>
             </w:r>
           </w:p>
         </w:tc>
@@ -6519,13 +6167,6 @@
         </w:rPr>
         <w:t>Computers/Software/Printers:</w:t>
       </w:r>
-      <w:r>
-        <w:rPr>
-          <w:rFonts w:ascii="Arial" w:hAnsi="Arial" w:cs="Arial"/>
-          <w:b w:val="0"/>
-        </w:rPr>
-        <w:t xml:space="preserve">    &lt;edit for course as needed&gt;</w:t>
-      </w:r>
     </w:p>
     <w:p>
       <w:pPr>
@@ -7362,7 +7003,7 @@
           <w:rFonts w:ascii="Arial" w:hAnsi="Arial" w:cs="Arial"/>
           <w:b w:val="0"/>
         </w:rPr>
-        <w:t xml:space="preserve"> will be used for instructor announcements; an email noting the announcement will be sent to each student’s NHTI email account.</w:t>
+        <w:t xml:space="preserve"> will be used for instructor announcements; an email noting the announcement will be sent to each student</w:t>
       </w:r>
     </w:p>
     <w:p>
@@ -7382,7 +7023,7 @@
           <w:rFonts w:ascii="Arial" w:hAnsi="Arial" w:cs="Arial"/>
           <w:b w:val="0"/>
         </w:rPr>
-        <w:t>Canvas</w:t>
+        <w:t>GITHUB</w:t>
       </w:r>
       <w:r>
         <w:rPr>
@@ -7416,7 +7057,7 @@
           <w:rFonts w:ascii="Arial" w:hAnsi="Arial" w:cs="Arial"/>
           <w:b w:val="0"/>
         </w:rPr>
-        <w:t>Canvas</w:t>
+        <w:t>GITHUB repository</w:t>
       </w:r>
       <w:r>
         <w:rPr>
@@ -7443,31 +7084,23 @@
           <w:rFonts w:ascii="Arial" w:hAnsi="Arial" w:cs="Arial"/>
           <w:b w:val="0"/>
         </w:rPr>
+        <w:t xml:space="preserve">Grades for assignments, labs, quizzes, etc. will be posted to Canvas regularly.  </w:t>
+      </w:r>
+    </w:p>
+    <w:p>
+      <w:pPr>
+        <w:pStyle w:val="Subtitle"/>
+        <w:rPr>
+          <w:rFonts w:ascii="Arial" w:hAnsi="Arial" w:cs="Arial"/>
+          <w:u w:val="single"/>
+        </w:rPr>
+      </w:pPr>
+      <w:r>
+        <w:rPr>
+          <w:rFonts w:ascii="Arial" w:hAnsi="Arial" w:cs="Arial"/>
+          <w:u w:val="single"/>
+        </w:rPr>
         <w:lastRenderedPageBreak/>
-        <w:t>Grades for assignments, labs, quizzes, etc. will be posted to Canvas regularly.  Students should retain their graded materials and verify that the grades posted to Canvass are match.</w:t>
-      </w:r>
-    </w:p>
-    <w:p>
-      <w:pPr>
-        <w:pStyle w:val="Subtitle"/>
-        <w:rPr>
-          <w:rFonts w:ascii="Arial" w:hAnsi="Arial" w:cs="Arial"/>
-        </w:rPr>
-      </w:pPr>
-    </w:p>
-    <w:p>
-      <w:pPr>
-        <w:pStyle w:val="Subtitle"/>
-        <w:rPr>
-          <w:rFonts w:ascii="Arial" w:hAnsi="Arial" w:cs="Arial"/>
-          <w:u w:val="single"/>
-        </w:rPr>
-      </w:pPr>
-      <w:r>
-        <w:rPr>
-          <w:rFonts w:ascii="Arial" w:hAnsi="Arial" w:cs="Arial"/>
-          <w:u w:val="single"/>
-        </w:rPr>
         <w:t>Instructional Methods:</w:t>
       </w:r>
     </w:p>
@@ -8098,7 +7731,15 @@
         <w:rPr>
           <w:rFonts w:ascii="Arial" w:hAnsi="Arial" w:cs="Arial"/>
         </w:rPr>
-        <w:t>Please note: Each unexcused absence from or late arrival to lecture or lab will result in a loss of 1 to 5 points from the professionalism points.</w:t>
+        <w:t xml:space="preserve">Please note: Each unexcused absence from or late arrival to lecture or lab will result in a loss of 1 to 5 </w:t>
+      </w:r>
+      <w:bookmarkStart w:id="1" w:name="_GoBack"/>
+      <w:bookmarkEnd w:id="1"/>
+      <w:r>
+        <w:rPr>
+          <w:rFonts w:ascii="Arial" w:hAnsi="Arial" w:cs="Arial"/>
+        </w:rPr>
+        <w:t>points from the professionalism points.</w:t>
       </w:r>
       <w:r>
         <w:rPr>
@@ -8509,6 +8150,7 @@
                 <w:sz w:val="22"/>
                 <w:szCs w:val="22"/>
               </w:rPr>
+              <w:lastRenderedPageBreak/>
               <w:t>A-</w:t>
             </w:r>
           </w:p>
@@ -10092,41 +9734,41 @@
           <w:rFonts w:ascii="Arial" w:hAnsi="Arial" w:cs="Arial"/>
           <w:b w:val="0"/>
         </w:rPr>
+        <w:t>Unless explicitly allowed by the professor, students should not use PC’s, cell phones, or be texting during the lecture or lab.  Please set cell phones to silent during lab or lecture, and keep “chit-chat” to a minimum during lab time.</w:t>
+      </w:r>
+      <w:r>
+        <w:rPr>
+          <w:rFonts w:ascii="Arial" w:hAnsi="Arial" w:cs="Arial"/>
+          <w:b w:val="0"/>
+        </w:rPr>
+        <w:t xml:space="preserve"> </w:t>
+      </w:r>
+    </w:p>
+    <w:p>
+      <w:pPr>
+        <w:pStyle w:val="Subtitle"/>
+        <w:ind w:left="720"/>
+        <w:rPr>
+          <w:rFonts w:ascii="Arial" w:hAnsi="Arial" w:cs="Arial"/>
+          <w:b w:val="0"/>
+        </w:rPr>
+      </w:pPr>
+    </w:p>
+    <w:p>
+      <w:pPr>
+        <w:pStyle w:val="Subtitle"/>
+        <w:ind w:left="720"/>
+        <w:rPr>
+          <w:rFonts w:ascii="Arial" w:hAnsi="Arial" w:cs="Arial"/>
+          <w:b w:val="0"/>
+        </w:rPr>
+      </w:pPr>
+      <w:r>
+        <w:rPr>
+          <w:rFonts w:ascii="Arial" w:hAnsi="Arial" w:cs="Arial"/>
+          <w:b w:val="0"/>
+        </w:rPr>
         <w:lastRenderedPageBreak/>
-        <w:t>Unless explicitly allowed by the professor, students should not use PC’s, cell phones, or be texting during the lecture or lab.  Please set cell phones to silent during lab or lecture, and keep “chit-chat” to a minimum during lab time.</w:t>
-      </w:r>
-      <w:r>
-        <w:rPr>
-          <w:rFonts w:ascii="Arial" w:hAnsi="Arial" w:cs="Arial"/>
-          <w:b w:val="0"/>
-        </w:rPr>
-        <w:t xml:space="preserve"> </w:t>
-      </w:r>
-    </w:p>
-    <w:p>
-      <w:pPr>
-        <w:pStyle w:val="Subtitle"/>
-        <w:ind w:left="720"/>
-        <w:rPr>
-          <w:rFonts w:ascii="Arial" w:hAnsi="Arial" w:cs="Arial"/>
-          <w:b w:val="0"/>
-        </w:rPr>
-      </w:pPr>
-    </w:p>
-    <w:p>
-      <w:pPr>
-        <w:pStyle w:val="Subtitle"/>
-        <w:ind w:left="720"/>
-        <w:rPr>
-          <w:rFonts w:ascii="Arial" w:hAnsi="Arial" w:cs="Arial"/>
-          <w:b w:val="0"/>
-        </w:rPr>
-      </w:pPr>
-      <w:r>
-        <w:rPr>
-          <w:rFonts w:ascii="Arial" w:hAnsi="Arial" w:cs="Arial"/>
-          <w:b w:val="0"/>
-        </w:rPr>
         <w:t>For safety reasons and for the protection of equipment, no food or drink is allowed in the lab.  Student may bring a bevera</w:t>
       </w:r>
       <w:r>
@@ -13646,7 +13288,7 @@
 </file>
 
 <file path=customXml/itemProps1.xml><?xml version="1.0" encoding="utf-8"?>
-<ds:datastoreItem xmlns:ds="http://schemas.openxmlformats.org/officeDocument/2006/customXml" ds:itemID="{1268F412-5FF5-4D79-B1A4-8150319784AC}">
+<ds:datastoreItem xmlns:ds="http://schemas.openxmlformats.org/officeDocument/2006/customXml" ds:itemID="{E9DC6755-90CA-4B40-85B6-A8348B7A54B5}">
   <ds:schemaRefs>
     <ds:schemaRef ds:uri="http://schemas.openxmlformats.org/officeDocument/2006/bibliography"/>
   </ds:schemaRefs>

</xml_diff>